<commit_message>
Ajustes en el contrato
</commit_message>
<xml_diff>
--- a/storage/contrato_mod.docx
+++ b/storage/contrato_mod.docx
@@ -59,7 +59,6 @@
             <v:shape id="_x0000_s1061" type="#_x0000_t75" style="position:absolute;left:242;width:658;height:236">
               <v:imagedata r:id="rId6" o:title=""/>
             </v:shape>
-            <w10:wrap type="none"/>
             <w10:anchorlock/>
           </v:group>
         </w:pict>
@@ -962,14 +961,14 @@
           <w:color w:val="56595B"/>
           <w:spacing w:val="-6"/>
         </w:rPr>
-        <w:t>Dª..........Eiker  Gonzalez</w:t>
+        <w:t xml:space="preserve">Dª </w:t>
       </w:r>
       <w:r>
         <w:rPr>
           <w:color w:val="56595B"/>
           <w:spacing w:val="-6"/>
         </w:rPr>
-        <w:t>....................................................................................................................</w:t>
+        <w:t>Eiker  Gonzalez</w:t>
       </w:r>
       <w:r>
         <w:rPr>
@@ -1067,7 +1066,7 @@
           <w:color w:val="56595B"/>
           <w:spacing w:val="-5"/>
         </w:rPr>
-        <w:t>....................................................................</w:t>
+        <w:t>Maestra salinas 4669, Villa tesei</w:t>
       </w:r>
     </w:p>
     <w:p>
@@ -1081,27 +1080,27 @@
           <w:color w:val="56595B"/>
           <w:spacing w:val="-6"/>
         </w:rPr>
-        <w:t>c/.....................</w:t>
+        <w:t>c/........................................................................................,</w:t>
+      </w:r>
+      <w:r>
+        <w:rPr>
+          <w:color w:val="56595B"/>
+        </w:rPr>
+        <w:t xml:space="preserve"> </w:t>
       </w:r>
       <w:r>
         <w:rPr>
           <w:color w:val="56595B"/>
           <w:spacing w:val="-6"/>
         </w:rPr>
-        <w:t>...................................................................,</w:t>
-      </w:r>
-      <w:r>
-        <w:rPr>
-          <w:color w:val="56595B"/>
-        </w:rPr>
-        <w:t xml:space="preserve"> </w:t>
+        <w:t>teléfono ${telefono}</w:t>
       </w:r>
       <w:r>
         <w:rPr>
           <w:color w:val="56595B"/>
           <w:spacing w:val="-6"/>
         </w:rPr>
-        <w:t>teléfono................................................,</w:t>
+        <w:t>,</w:t>
       </w:r>
       <w:r>
         <w:rPr>
@@ -1115,7 +1114,14 @@
           <w:color w:val="56595B"/>
           <w:spacing w:val="-6"/>
         </w:rPr>
-        <w:t>e-mail......................................................N.I.F:...................................</w:t>
+        <w:t xml:space="preserve">e-mail eiker.gonzalez21@gmail.com </w:t>
+      </w:r>
+      <w:r>
+        <w:rPr>
+          <w:color w:val="56595B"/>
+          <w:spacing w:val="-6"/>
+        </w:rPr>
+        <w:t>N.I.F:...................................</w:t>
       </w:r>
     </w:p>
     <w:p>
@@ -1145,14 +1151,7 @@
           <w:color w:val="56595B"/>
           <w:spacing w:val="-6"/>
         </w:rPr>
-        <w:t>D./Dª....................</w:t>
-      </w:r>
-      <w:r>
-        <w:rPr>
-          <w:color w:val="56595B"/>
-          <w:spacing w:val="-6"/>
-        </w:rPr>
-        <w:t>............................................................................................................</w:t>
+        <w:t>D./Dª................................................................................................................................</w:t>
       </w:r>
       <w:r>
         <w:rPr>
@@ -1266,14 +1265,7 @@
           <w:color w:val="56595B"/>
           <w:spacing w:val="-6"/>
         </w:rPr>
-        <w:t>c/............................................</w:t>
-      </w:r>
-      <w:r>
-        <w:rPr>
-          <w:color w:val="56595B"/>
-          <w:spacing w:val="-6"/>
-        </w:rPr>
-        <w:t>............................................,</w:t>
+        <w:t>c/........................................................................................,</w:t>
       </w:r>
       <w:r>
         <w:rPr>
@@ -1739,14 +1731,7 @@
           <w:color w:val="56595B"/>
           <w:spacing w:val="-5"/>
         </w:rPr>
-        <w:t>...............</w:t>
-      </w:r>
-      <w:r>
-        <w:rPr>
-          <w:color w:val="56595B"/>
-          <w:spacing w:val="-5"/>
-        </w:rPr>
-        <w:t>...............................</w:t>
+        <w:t>..............................................</w:t>
       </w:r>
       <w:r>
         <w:rPr>
@@ -2045,15 +2030,29 @@
         </w:rPr>
         <w:t xml:space="preserve"> </w:t>
       </w:r>
-      <w:proofErr w:type="spellStart"/>
       <w:r>
         <w:rPr>
           <w:color w:val="56595B"/>
           <w:spacing w:val="-1"/>
         </w:rPr>
-        <w:t>lascondiciones</w:t>
-      </w:r>
-      <w:proofErr w:type="spellEnd"/>
+        <w:t>las</w:t>
+      </w:r>
+      <w:r>
+        <w:rPr>
+          <w:color w:val="56595B"/>
+          <w:spacing w:val="-1"/>
+        </w:rPr>
+        <w:t xml:space="preserve"> </w:t>
+      </w:r>
+      <w:bookmarkStart w:id="0" w:name="_GoBack"/>
+      <w:bookmarkEnd w:id="0"/>
+      <w:r>
+        <w:rPr>
+          <w:color w:val="56595B"/>
+          <w:spacing w:val="-1"/>
+        </w:rPr>
+        <w:t>condiciones</w:t>
+      </w:r>
       <w:r>
         <w:rPr>
           <w:color w:val="56595B"/>
@@ -2103,14 +2102,24 @@
         </w:rPr>
         <w:t xml:space="preserve"> </w:t>
       </w:r>
-      <w:proofErr w:type="spellStart"/>
-      <w:r>
-        <w:rPr>
-          <w:color w:val="56595B"/>
-        </w:rPr>
-        <w:t>enel</w:t>
-      </w:r>
-      <w:proofErr w:type="spellEnd"/>
+      <w:r>
+        <w:rPr>
+          <w:color w:val="56595B"/>
+        </w:rPr>
+        <w:t>en</w:t>
+      </w:r>
+      <w:r>
+        <w:rPr>
+          <w:color w:val="56595B"/>
+        </w:rPr>
+        <w:t xml:space="preserve"> </w:t>
+      </w:r>
+      <w:r>
+        <w:rPr>
+          <w:color w:val="56595B"/>
+        </w:rPr>
+        <w:t>el</w:t>
+      </w:r>
       <w:r>
         <w:rPr>
           <w:color w:val="56595B"/>
@@ -2118,19 +2127,23 @@
         </w:rPr>
         <w:t xml:space="preserve"> </w:t>
       </w:r>
-      <w:proofErr w:type="spellStart"/>
-      <w:r>
-        <w:rPr>
-          <w:color w:val="56595B"/>
-        </w:rPr>
-        <w:t>presentedocumento</w:t>
-      </w:r>
-      <w:proofErr w:type="spellEnd"/>
-      <w:r>
-        <w:rPr>
-          <w:color w:val="56595B"/>
-        </w:rPr>
-        <w:t>,</w:t>
+      <w:r>
+        <w:rPr>
+          <w:color w:val="56595B"/>
+        </w:rPr>
+        <w:t>presente</w:t>
+      </w:r>
+      <w:r>
+        <w:rPr>
+          <w:color w:val="56595B"/>
+        </w:rPr>
+        <w:t xml:space="preserve"> </w:t>
+      </w:r>
+      <w:r>
+        <w:rPr>
+          <w:color w:val="56595B"/>
+        </w:rPr>
+        <w:t>documento,</w:t>
       </w:r>
       <w:r>
         <w:rPr>
@@ -2165,14 +2178,36 @@
         </w:rPr>
         <w:t xml:space="preserve"> </w:t>
       </w:r>
-      <w:proofErr w:type="spellStart"/>
-      <w:r>
-        <w:rPr>
-          <w:color w:val="56595B"/>
-        </w:rPr>
-        <w:t>comocuerpocierto</w:t>
-      </w:r>
-      <w:proofErr w:type="spellEnd"/>
+      <w:r>
+        <w:rPr>
+          <w:color w:val="56595B"/>
+        </w:rPr>
+        <w:t>como</w:t>
+      </w:r>
+      <w:r>
+        <w:rPr>
+          <w:color w:val="56595B"/>
+        </w:rPr>
+        <w:t xml:space="preserve"> </w:t>
+      </w:r>
+      <w:r>
+        <w:rPr>
+          <w:color w:val="56595B"/>
+        </w:rPr>
+        <w:t>cuerpo</w:t>
+      </w:r>
+      <w:r>
+        <w:rPr>
+          <w:color w:val="56595B"/>
+        </w:rPr>
+        <w:t xml:space="preserve"> </w:t>
+      </w:r>
+      <w:r>
+        <w:rPr>
+          <w:color w:val="56595B"/>
+        </w:rPr>
+        <w:t>cierto</w:t>
+      </w:r>
       <w:r>
         <w:rPr>
           <w:color w:val="56595B"/>
@@ -2206,43 +2241,57 @@
         </w:rPr>
         <w:t xml:space="preserve"> </w:t>
       </w:r>
-      <w:proofErr w:type="spellStart"/>
-      <w:r>
-        <w:rPr>
-          <w:color w:val="56595B"/>
-        </w:rPr>
-        <w:t>elestadodeconser</w:t>
-      </w:r>
-      <w:proofErr w:type="spellEnd"/>
-      <w:r>
-        <w:rPr>
-          <w:color w:val="56595B"/>
-          <w:spacing w:val="-15"/>
-        </w:rPr>
-        <w:t xml:space="preserve"> </w:t>
-      </w:r>
-      <w:r>
-        <w:rPr>
-          <w:color w:val="56595B"/>
-        </w:rPr>
-        <w:t>-</w:t>
-      </w:r>
-      <w:r>
-        <w:rPr>
-          <w:color w:val="56595B"/>
-          <w:spacing w:val="1"/>
-        </w:rPr>
-        <w:t xml:space="preserve"> </w:t>
-      </w:r>
-      <w:proofErr w:type="spellStart"/>
+      <w:r>
+        <w:rPr>
+          <w:color w:val="56595B"/>
+        </w:rPr>
+        <w:t>el</w:t>
+      </w:r>
+      <w:r>
+        <w:rPr>
+          <w:color w:val="56595B"/>
+        </w:rPr>
+        <w:t xml:space="preserve"> </w:t>
+      </w:r>
+      <w:r>
+        <w:rPr>
+          <w:color w:val="56595B"/>
+        </w:rPr>
+        <w:t>estado</w:t>
+      </w:r>
+      <w:r>
+        <w:rPr>
+          <w:color w:val="56595B"/>
+        </w:rPr>
+        <w:t xml:space="preserve"> </w:t>
+      </w:r>
+      <w:r>
+        <w:rPr>
+          <w:color w:val="56595B"/>
+        </w:rPr>
+        <w:t>de</w:t>
+      </w:r>
+      <w:r>
+        <w:rPr>
+          <w:color w:val="56595B"/>
+        </w:rPr>
+        <w:t xml:space="preserve"> </w:t>
+      </w:r>
+      <w:r>
+        <w:rPr>
+          <w:color w:val="56595B"/>
+          <w:u w:val="single"/>
+        </w:rPr>
+        <w:t>conser</w:t>
+      </w:r>
       <w:r>
         <w:rPr>
           <w:color w:val="56595B"/>
           <w:spacing w:val="-4"/>
+          <w:u w:val="single"/>
         </w:rPr>
         <w:t>vación</w:t>
       </w:r>
-      <w:proofErr w:type="spellEnd"/>
       <w:r>
         <w:rPr>
           <w:color w:val="56595B"/>
@@ -2637,14 +2686,7 @@
           <w:color w:val="56595B"/>
           <w:spacing w:val="-4"/>
         </w:rPr>
-        <w:t>....</w:t>
-      </w:r>
-      <w:r>
-        <w:rPr>
-          <w:color w:val="56595B"/>
-          <w:spacing w:val="-4"/>
-        </w:rPr>
-        <w:t>...................</w:t>
+        <w:t>.......................</w:t>
       </w:r>
       <w:r>
         <w:rPr>
@@ -7371,15 +7413,7 @@
           <w:spacing w:val="-6"/>
           <w:w w:val="105"/>
         </w:rPr>
-        <w:t>..</w:t>
-      </w:r>
-      <w:r>
-        <w:rPr>
-          <w:color w:val="56595B"/>
-          <w:spacing w:val="-6"/>
-          <w:w w:val="105"/>
-        </w:rPr>
-        <w:t>............................................................................................................................................................................................................................................................</w:t>
+        <w:t>..............................................................................................................................................................................................................................................................</w:t>
       </w:r>
     </w:p>
     <w:p>
@@ -7394,15 +7428,7 @@
           <w:spacing w:val="-6"/>
           <w:w w:val="105"/>
         </w:rPr>
-        <w:t>...</w:t>
-      </w:r>
-      <w:r>
-        <w:rPr>
-          <w:color w:val="56595B"/>
-          <w:spacing w:val="-6"/>
-          <w:w w:val="105"/>
-        </w:rPr>
-        <w:t>...........................................................................................................................................................................................................................................................</w:t>
+        <w:t>..............................................................................................................................................................................................................................................................</w:t>
       </w:r>
     </w:p>
     <w:p>
@@ -7417,15 +7443,7 @@
           <w:spacing w:val="-6"/>
           <w:w w:val="105"/>
         </w:rPr>
-        <w:t>....</w:t>
-      </w:r>
-      <w:r>
-        <w:rPr>
-          <w:color w:val="56595B"/>
-          <w:spacing w:val="-6"/>
-          <w:w w:val="105"/>
-        </w:rPr>
-        <w:t>..........................................................................................................................................................................................................................................................</w:t>
+        <w:t>..............................................................................................................................................................................................................................................................</w:t>
       </w:r>
     </w:p>
     <w:p>
@@ -7440,15 +7458,7 @@
           <w:spacing w:val="-6"/>
           <w:w w:val="105"/>
         </w:rPr>
-        <w:t>.....</w:t>
-      </w:r>
-      <w:r>
-        <w:rPr>
-          <w:color w:val="56595B"/>
-          <w:spacing w:val="-6"/>
-          <w:w w:val="105"/>
-        </w:rPr>
-        <w:t>.........................................................................................................................................................................................................................................................</w:t>
+        <w:t>..............................................................................................................................................................................................................................................................</w:t>
       </w:r>
     </w:p>
     <w:p>
@@ -7594,14 +7604,7 @@
           <w:color w:val="56595B"/>
           <w:sz w:val="13"/>
         </w:rPr>
-        <w:t>.............de.....................de....</w:t>
-      </w:r>
-      <w:r>
-        <w:rPr>
-          <w:color w:val="56595B"/>
-          <w:sz w:val="13"/>
-        </w:rPr>
-        <w:t>...............</w:t>
+        <w:t>.............de.....................de...................</w:t>
       </w:r>
     </w:p>
     <w:p>
@@ -8318,17 +8321,7 @@
           <w:w w:val="80"/>
           <w:sz w:val="14"/>
         </w:rPr>
-        <w:t>consentimiento, para realizar actividades de prospección comercial y de envío de publicidad relacio</w:t>
-      </w:r>
-      <w:r>
-        <w:rPr>
-          <w:rFonts w:ascii="Arial" w:hAnsi="Arial"/>
-          <w:i/>
-          <w:color w:val="56595B"/>
-          <w:w w:val="80"/>
-          <w:sz w:val="14"/>
-        </w:rPr>
-        <w:t>nada con los servicios ofrecidos, la cual podrá</w:t>
+        <w:t>consentimiento, para realizar actividades de prospección comercial y de envío de publicidad relacionada con los servicios ofrecidos, la cual podrá</w:t>
       </w:r>
       <w:r>
         <w:rPr>
@@ -8349,17 +8342,7 @@
           <w:w w:val="80"/>
           <w:sz w:val="14"/>
         </w:rPr>
-        <w:t xml:space="preserve">realizarse por cualquier medio (correo postal, e-mail, teléfono, mensajería instantánea, etc.) y, además, de habernos otorgado el preceptivo consentimiento, podrá ser adaptada a sus preferencias e intereses. </w:t>
-      </w:r>
-      <w:r>
-        <w:rPr>
-          <w:rFonts w:ascii="Arial" w:hAnsi="Arial"/>
-          <w:i/>
-          <w:color w:val="56595B"/>
-          <w:w w:val="80"/>
-          <w:sz w:val="14"/>
-        </w:rPr>
-        <w:t>La legitimación</w:t>
+        <w:t>realizarse por cualquier medio (correo postal, e-mail, teléfono, mensajería instantánea, etc.) y, además, de habernos otorgado el preceptivo consentimiento, podrá ser adaptada a sus preferencias e intereses. La legitimación</w:t>
       </w:r>
       <w:r>
         <w:rPr>

</xml_diff>